<commit_message>
Changes to arithmetic operators
</commit_message>
<xml_diff>
--- a/Notes/Lab_02/Arithmetic Operators.docx
+++ b/Notes/Lab_02/Arithmetic Operators.docx
@@ -246,7 +246,25 @@
                 <w:sz w:val="20"/>
                 <w:szCs w:val="20"/>
               </w:rPr>
-              <w:t>Add 2 values on left and right side of the operator.</w:t>
+              <w:t>Add</w:t>
+            </w:r>
+            <w:r>
+              <w:rPr>
+                <w:rFonts w:ascii="Arial" w:eastAsia="Arial" w:hAnsi="Arial" w:cs="Arial"/>
+                <w:color w:val="000000"/>
+                <w:sz w:val="20"/>
+                <w:szCs w:val="20"/>
+              </w:rPr>
+              <w:t xml:space="preserve"> the </w:t>
+            </w:r>
+            <w:r>
+              <w:rPr>
+                <w:rFonts w:ascii="Arial" w:eastAsia="Arial" w:hAnsi="Arial" w:cs="Arial"/>
+                <w:color w:val="000000"/>
+                <w:sz w:val="20"/>
+                <w:szCs w:val="20"/>
+              </w:rPr>
+              <w:t>left value to the right value.</w:t>
             </w:r>
           </w:p>
         </w:tc>
@@ -343,7 +361,7 @@
                 <w:sz w:val="20"/>
                 <w:szCs w:val="20"/>
               </w:rPr>
-              <w:t>Subtract right value from left value.</w:t>
+              <w:t>Subtract the right value from the left value.</w:t>
             </w:r>
           </w:p>
         </w:tc>
@@ -431,10 +449,26 @@
                 <w:sz w:val="20"/>
                 <w:szCs w:val="20"/>
               </w:rPr>
-              <w:t>Multiply 2 values on left and right side of operator.</w:t>
-            </w:r>
-            <w:bookmarkStart w:id="0" w:name="_GoBack"/>
-            <w:bookmarkEnd w:id="0"/>
+              <w:t>Multiply the</w:t>
+            </w:r>
+            <w:r>
+              <w:rPr>
+                <w:rFonts w:ascii="Arial" w:eastAsia="Arial" w:hAnsi="Arial" w:cs="Arial"/>
+                <w:color w:val="000000"/>
+                <w:sz w:val="20"/>
+                <w:szCs w:val="20"/>
+              </w:rPr>
+              <w:t xml:space="preserve"> </w:t>
+            </w:r>
+            <w:r>
+              <w:rPr>
+                <w:rFonts w:ascii="Arial" w:eastAsia="Arial" w:hAnsi="Arial" w:cs="Arial"/>
+                <w:color w:val="000000"/>
+                <w:sz w:val="20"/>
+                <w:szCs w:val="20"/>
+              </w:rPr>
+              <w:t>left value by the right value.</w:t>
+            </w:r>
           </w:p>
         </w:tc>
       </w:tr>
@@ -527,7 +561,25 @@
                 <w:sz w:val="20"/>
                 <w:szCs w:val="20"/>
               </w:rPr>
-              <w:t>Divide left value by right value.</w:t>
+              <w:t xml:space="preserve">Divide </w:t>
+            </w:r>
+            <w:r>
+              <w:rPr>
+                <w:rFonts w:ascii="Arial" w:eastAsia="Arial" w:hAnsi="Arial" w:cs="Arial"/>
+                <w:color w:val="000000"/>
+                <w:sz w:val="20"/>
+                <w:szCs w:val="20"/>
+              </w:rPr>
+              <w:t xml:space="preserve">the </w:t>
+            </w:r>
+            <w:r>
+              <w:rPr>
+                <w:rFonts w:ascii="Arial" w:eastAsia="Arial" w:hAnsi="Arial" w:cs="Arial"/>
+                <w:color w:val="000000"/>
+                <w:sz w:val="20"/>
+                <w:szCs w:val="20"/>
+              </w:rPr>
+              <w:t>left value by right value.</w:t>
             </w:r>
           </w:p>
         </w:tc>
@@ -624,7 +676,36 @@
                 <w:sz w:val="20"/>
                 <w:szCs w:val="20"/>
               </w:rPr>
-              <w:t>Divide left value by right value and return the remainder.</w:t>
+              <w:t>Divide</w:t>
+            </w:r>
+            <w:r>
+              <w:rPr>
+                <w:rFonts w:ascii="Arial" w:eastAsia="Arial" w:hAnsi="Arial" w:cs="Arial"/>
+                <w:color w:val="000000"/>
+                <w:sz w:val="20"/>
+                <w:szCs w:val="20"/>
+              </w:rPr>
+              <w:t xml:space="preserve"> the</w:t>
+            </w:r>
+            <w:r>
+              <w:rPr>
+                <w:rFonts w:ascii="Arial" w:eastAsia="Arial" w:hAnsi="Arial" w:cs="Arial"/>
+                <w:color w:val="000000"/>
+                <w:sz w:val="20"/>
+                <w:szCs w:val="20"/>
+              </w:rPr>
+              <w:t xml:space="preserve"> left value by right value and return t</w:t>
+            </w:r>
+            <w:bookmarkStart w:id="0" w:name="_GoBack"/>
+            <w:bookmarkEnd w:id="0"/>
+            <w:r>
+              <w:rPr>
+                <w:rFonts w:ascii="Arial" w:eastAsia="Arial" w:hAnsi="Arial" w:cs="Arial"/>
+                <w:color w:val="000000"/>
+                <w:sz w:val="20"/>
+                <w:szCs w:val="20"/>
+              </w:rPr>
+              <w:t>he remainder.</w:t>
             </w:r>
           </w:p>
         </w:tc>

</xml_diff>